<commit_message>
Convertir archivos a Base64
</commit_message>
<xml_diff>
--- a/Documentos/Manuales/2 Maual de usuario modulo Mi archivo.docx
+++ b/Documentos/Manuales/2 Maual de usuario modulo Mi archivo.docx
@@ -481,9 +481,6 @@
         <w:p>
           <w:pPr>
             <w:pStyle w:val="TDC1"/>
-            <w:tabs>
-              <w:tab w:val="right" w:leader="dot" w:pos="8494"/>
-            </w:tabs>
             <w:rPr>
               <w:noProof/>
               <w:kern w:val="2"/>
@@ -502,13 +499,13 @@
           <w:r>
             <w:fldChar w:fldCharType="separate"/>
           </w:r>
-          <w:hyperlink w:anchor="_Toc175669060" w:history="1">
+          <w:hyperlink w:anchor="_Toc175825091" w:history="1">
             <w:r>
               <w:rPr>
                 <w:rStyle w:val="Hipervnculo"/>
                 <w:noProof/>
               </w:rPr>
-              <w:t>MANUAL DE USUARIO MÓDULO GENERAL.</w:t>
+              <w:t>MANUAL DE USUARIO MÓDULO MI ARCHIVO.</w:t>
             </w:r>
             <w:r>
               <w:rPr>
@@ -529,7 +526,7 @@
                 <w:noProof/>
                 <w:webHidden/>
               </w:rPr>
-              <w:instrText xml:space="preserve"> PAGEREF _Toc175669060 \h </w:instrText>
+              <w:instrText xml:space="preserve"> PAGEREF _Toc175825091 \h </w:instrText>
             </w:r>
             <w:r>
               <w:rPr>
@@ -549,7 +546,7 @@
                 <w:noProof/>
                 <w:webHidden/>
               </w:rPr>
-              <w:t>1</w:t>
+              <w:t>2</w:t>
             </w:r>
             <w:r>
               <w:rPr>
@@ -565,7 +562,6 @@
             <w:pStyle w:val="TDC1"/>
             <w:tabs>
               <w:tab w:val="left" w:pos="440"/>
-              <w:tab w:val="right" w:leader="dot" w:pos="8494"/>
             </w:tabs>
             <w:rPr>
               <w:noProof/>
@@ -576,7 +572,7 @@
               <w14:ligatures w14:val="standardContextual"/>
             </w:rPr>
           </w:pPr>
-          <w:hyperlink w:anchor="_Toc175669061" w:history="1">
+          <w:hyperlink w:anchor="_Toc175825092" w:history="1">
             <w:r>
               <w:rPr>
                 <w:rStyle w:val="Hipervnculo"/>
@@ -600,7 +596,7 @@
                 <w:rStyle w:val="Hipervnculo"/>
                 <w:noProof/>
               </w:rPr>
-              <w:t>Funcionarios.</w:t>
+              <w:t>Bandeja de correo.</w:t>
             </w:r>
             <w:r>
               <w:rPr>
@@ -621,7 +617,7 @@
                 <w:noProof/>
                 <w:webHidden/>
               </w:rPr>
-              <w:instrText xml:space="preserve"> PAGEREF _Toc175669061 \h </w:instrText>
+              <w:instrText xml:space="preserve"> PAGEREF _Toc175825092 \h </w:instrText>
             </w:r>
             <w:r>
               <w:rPr>
@@ -668,7 +664,7 @@
               <w14:ligatures w14:val="standardContextual"/>
             </w:rPr>
           </w:pPr>
-          <w:hyperlink w:anchor="_Toc175669062" w:history="1">
+          <w:hyperlink w:anchor="_Toc175825093" w:history="1">
             <w:r>
               <w:rPr>
                 <w:rStyle w:val="Hipervnculo"/>
@@ -692,7 +688,7 @@
                 <w:rStyle w:val="Hipervnculo"/>
                 <w:noProof/>
               </w:rPr>
-              <w:t>Listado de registros almacenados.</w:t>
+              <w:t>Listado de registros almacenados de la correspondencia recibida.</w:t>
             </w:r>
             <w:r>
               <w:rPr>
@@ -713,7 +709,7 @@
                 <w:noProof/>
                 <w:webHidden/>
               </w:rPr>
-              <w:instrText xml:space="preserve"> PAGEREF _Toc175669062 \h </w:instrText>
+              <w:instrText xml:space="preserve"> PAGEREF _Toc175825093 \h </w:instrText>
             </w:r>
             <w:r>
               <w:rPr>
@@ -760,7 +756,7 @@
               <w14:ligatures w14:val="standardContextual"/>
             </w:rPr>
           </w:pPr>
-          <w:hyperlink w:anchor="_Toc175669063" w:history="1">
+          <w:hyperlink w:anchor="_Toc175825094" w:history="1">
             <w:r>
               <w:rPr>
                 <w:rStyle w:val="Hipervnculo"/>
@@ -784,7 +780,7 @@
                 <w:rStyle w:val="Hipervnculo"/>
                 <w:noProof/>
               </w:rPr>
-              <w:t>Nuevo registro.</w:t>
+              <w:t>Redactar.</w:t>
             </w:r>
             <w:r>
               <w:rPr>
@@ -805,7 +801,7 @@
                 <w:noProof/>
                 <w:webHidden/>
               </w:rPr>
-              <w:instrText xml:space="preserve"> PAGEREF _Toc175669063 \h </w:instrText>
+              <w:instrText xml:space="preserve"> PAGEREF _Toc175825094 \h </w:instrText>
             </w:r>
             <w:r>
               <w:rPr>
@@ -825,7 +821,99 @@
                 <w:noProof/>
                 <w:webHidden/>
               </w:rPr>
-              <w:t>3</w:t>
+              <w:t>4</w:t>
+            </w:r>
+            <w:r>
+              <w:rPr>
+                <w:noProof/>
+                <w:webHidden/>
+              </w:rPr>
+              <w:fldChar w:fldCharType="end"/>
+            </w:r>
+          </w:hyperlink>
+        </w:p>
+        <w:p>
+          <w:pPr>
+            <w:pStyle w:val="TDC2"/>
+            <w:tabs>
+              <w:tab w:val="left" w:pos="880"/>
+              <w:tab w:val="right" w:leader="dot" w:pos="8494"/>
+            </w:tabs>
+            <w:rPr>
+              <w:noProof/>
+              <w:kern w:val="2"/>
+              <w:sz w:val="22"/>
+              <w:szCs w:val="22"/>
+              <w:lang w:val="es-CO" w:eastAsia="es-CO"/>
+              <w14:ligatures w14:val="standardContextual"/>
+            </w:rPr>
+          </w:pPr>
+          <w:hyperlink w:anchor="_Toc175825095" w:history="1">
+            <w:r>
+              <w:rPr>
+                <w:rStyle w:val="Hipervnculo"/>
+                <w:noProof/>
+              </w:rPr>
+              <w:t>1.3.</w:t>
+            </w:r>
+            <w:r>
+              <w:rPr>
+                <w:noProof/>
+                <w:kern w:val="2"/>
+                <w:sz w:val="22"/>
+                <w:szCs w:val="22"/>
+                <w:lang w:val="es-CO" w:eastAsia="es-CO"/>
+                <w14:ligatures w14:val="standardContextual"/>
+              </w:rPr>
+              <w:tab/>
+            </w:r>
+            <w:r>
+              <w:rPr>
+                <w:rStyle w:val="Hipervnculo"/>
+                <w:noProof/>
+              </w:rPr>
+              <w:t>Mis pendientes por tramitar.</w:t>
+            </w:r>
+            <w:r>
+              <w:rPr>
+                <w:noProof/>
+                <w:webHidden/>
+              </w:rPr>
+              <w:tab/>
+            </w:r>
+            <w:r>
+              <w:rPr>
+                <w:noProof/>
+                <w:webHidden/>
+              </w:rPr>
+              <w:fldChar w:fldCharType="begin"/>
+            </w:r>
+            <w:r>
+              <w:rPr>
+                <w:noProof/>
+                <w:webHidden/>
+              </w:rPr>
+              <w:instrText xml:space="preserve"> PAGEREF _Toc175825095 \h </w:instrText>
+            </w:r>
+            <w:r>
+              <w:rPr>
+                <w:noProof/>
+                <w:webHidden/>
+              </w:rPr>
+            </w:r>
+            <w:r>
+              <w:rPr>
+                <w:noProof/>
+                <w:webHidden/>
+              </w:rPr>
+              <w:fldChar w:fldCharType="separate"/>
+            </w:r>
+            <w:r>
+              <w:rPr>
+                <w:noProof/>
+                <w:webHidden/>
+              </w:rPr>
+              <w:t>4</w:t>
             </w:r>
             <w:r>
               <w:rPr>
@@ -1214,13 +1302,13 @@
       <w:pPr>
         <w:pStyle w:val="Ttulo1"/>
       </w:pPr>
-      <w:bookmarkStart w:id="0" w:name="_Toc175669060"/>
+      <w:bookmarkStart w:id="0" w:name="_Toc175825091"/>
       <w:r>
         <w:lastRenderedPageBreak/>
         <w:t xml:space="preserve">MANUAL DE USUARIO MÓDULO </w:t>
       </w:r>
       <w:r>
-        <w:t>GENERAL</w:t>
+        <w:t>MI ARCHIVO</w:t>
       </w:r>
       <w:r>
         <w:t>.</w:t>
@@ -1247,7 +1335,7 @@
         <w:t>, cuenta con el módulo “</w:t>
       </w:r>
       <w:r>
-        <w:t>General</w:t>
+        <w:t>Mi Archivo</w:t>
       </w:r>
       <w:r>
         <w:t xml:space="preserve">”, </w:t>
@@ -1256,243 +1344,238 @@
         <w:t xml:space="preserve">el cual permite </w:t>
       </w:r>
       <w:r>
-        <w:t>la configuración de los funcionarios de su entidad y los terceros que generar algún flujo documental.</w:t>
-      </w:r>
-    </w:p>
-    <w:p>
-      <w:pPr>
-        <w:spacing w:after="0" w:line="240" w:lineRule="auto"/>
-      </w:pPr>
-    </w:p>
-    <w:p>
-      <w:pPr>
-        <w:spacing w:after="0" w:line="240" w:lineRule="auto"/>
-      </w:pPr>
-    </w:p>
-    <w:p>
-      <w:pPr>
-        <w:spacing w:after="0" w:line="240" w:lineRule="auto"/>
-      </w:pPr>
-    </w:p>
-    <w:p>
-      <w:pPr>
-        <w:spacing w:after="0" w:line="240" w:lineRule="auto"/>
-      </w:pPr>
-    </w:p>
-    <w:p>
-      <w:pPr>
-        <w:spacing w:after="0" w:line="240" w:lineRule="auto"/>
-      </w:pPr>
-    </w:p>
-    <w:p>
-      <w:pPr>
-        <w:spacing w:after="0" w:line="240" w:lineRule="auto"/>
-      </w:pPr>
-    </w:p>
-    <w:p>
-      <w:pPr>
-        <w:spacing w:after="0" w:line="240" w:lineRule="auto"/>
-      </w:pPr>
-    </w:p>
-    <w:p>
-      <w:pPr>
-        <w:spacing w:after="0" w:line="240" w:lineRule="auto"/>
-      </w:pPr>
-    </w:p>
-    <w:p>
-      <w:pPr>
-        <w:spacing w:after="0" w:line="240" w:lineRule="auto"/>
-      </w:pPr>
-    </w:p>
-    <w:p>
-      <w:pPr>
-        <w:spacing w:after="0" w:line="240" w:lineRule="auto"/>
-      </w:pPr>
-    </w:p>
-    <w:p>
-      <w:pPr>
-        <w:spacing w:after="0" w:line="240" w:lineRule="auto"/>
-      </w:pPr>
-    </w:p>
-    <w:p>
-      <w:pPr>
-        <w:spacing w:after="0" w:line="240" w:lineRule="auto"/>
-      </w:pPr>
-    </w:p>
-    <w:p>
-      <w:pPr>
-        <w:spacing w:after="0" w:line="240" w:lineRule="auto"/>
-      </w:pPr>
-    </w:p>
-    <w:p>
-      <w:pPr>
-        <w:spacing w:after="0" w:line="240" w:lineRule="auto"/>
-      </w:pPr>
-    </w:p>
-    <w:p>
-      <w:pPr>
-        <w:spacing w:after="0" w:line="240" w:lineRule="auto"/>
-      </w:pPr>
-    </w:p>
-    <w:p>
-      <w:pPr>
-        <w:spacing w:after="0" w:line="240" w:lineRule="auto"/>
-      </w:pPr>
-    </w:p>
-    <w:p>
-      <w:pPr>
-        <w:spacing w:after="0" w:line="240" w:lineRule="auto"/>
-      </w:pPr>
-    </w:p>
-    <w:p>
-      <w:pPr>
-        <w:spacing w:after="0" w:line="240" w:lineRule="auto"/>
-      </w:pPr>
-    </w:p>
-    <w:p>
-      <w:pPr>
-        <w:spacing w:after="0" w:line="240" w:lineRule="auto"/>
-      </w:pPr>
-    </w:p>
-    <w:p>
-      <w:pPr>
-        <w:spacing w:after="0" w:line="240" w:lineRule="auto"/>
-      </w:pPr>
-    </w:p>
-    <w:p>
-      <w:pPr>
-        <w:spacing w:after="0" w:line="240" w:lineRule="auto"/>
-      </w:pPr>
-    </w:p>
-    <w:p>
-      <w:pPr>
-        <w:spacing w:after="0" w:line="240" w:lineRule="auto"/>
-      </w:pPr>
-    </w:p>
-    <w:p>
-      <w:pPr>
-        <w:spacing w:after="0" w:line="240" w:lineRule="auto"/>
-      </w:pPr>
-    </w:p>
-    <w:p>
-      <w:pPr>
-        <w:spacing w:after="0" w:line="240" w:lineRule="auto"/>
-      </w:pPr>
-    </w:p>
-    <w:p>
-      <w:pPr>
-        <w:spacing w:after="0" w:line="240" w:lineRule="auto"/>
-      </w:pPr>
-    </w:p>
-    <w:p>
-      <w:pPr>
-        <w:spacing w:after="0" w:line="240" w:lineRule="auto"/>
-      </w:pPr>
-    </w:p>
-    <w:p>
-      <w:pPr>
-        <w:spacing w:after="0" w:line="240" w:lineRule="auto"/>
-      </w:pPr>
-    </w:p>
-    <w:p>
-      <w:pPr>
-        <w:spacing w:after="0" w:line="240" w:lineRule="auto"/>
-      </w:pPr>
-    </w:p>
-    <w:p>
-      <w:pPr>
-        <w:spacing w:after="0" w:line="240" w:lineRule="auto"/>
-      </w:pPr>
-    </w:p>
-    <w:p>
-      <w:pPr>
-        <w:spacing w:after="0" w:line="240" w:lineRule="auto"/>
-      </w:pPr>
-    </w:p>
-    <w:p>
-      <w:pPr>
-        <w:spacing w:after="0" w:line="240" w:lineRule="auto"/>
-      </w:pPr>
-    </w:p>
-    <w:p>
-      <w:pPr>
-        <w:spacing w:after="0" w:line="240" w:lineRule="auto"/>
-      </w:pPr>
-    </w:p>
-    <w:p>
-      <w:pPr>
-        <w:spacing w:after="0" w:line="240" w:lineRule="auto"/>
-      </w:pPr>
-    </w:p>
-    <w:p>
-      <w:pPr>
-        <w:spacing w:after="0" w:line="240" w:lineRule="auto"/>
-      </w:pPr>
-    </w:p>
-    <w:p>
-      <w:pPr>
-        <w:spacing w:after="0" w:line="240" w:lineRule="auto"/>
-      </w:pPr>
-    </w:p>
-    <w:p>
-      <w:pPr>
-        <w:spacing w:after="0" w:line="240" w:lineRule="auto"/>
-      </w:pPr>
-    </w:p>
-    <w:p>
-      <w:pPr>
-        <w:spacing w:after="0" w:line="240" w:lineRule="auto"/>
-      </w:pPr>
-    </w:p>
-    <w:p>
-      <w:pPr>
-        <w:spacing w:after="0" w:line="240" w:lineRule="auto"/>
-      </w:pPr>
-    </w:p>
-    <w:p>
-      <w:pPr>
-        <w:spacing w:after="0" w:line="240" w:lineRule="auto"/>
-      </w:pPr>
-    </w:p>
-    <w:p>
-      <w:pPr>
-        <w:spacing w:after="0" w:line="240" w:lineRule="auto"/>
-      </w:pPr>
-    </w:p>
-    <w:p>
-      <w:pPr>
-        <w:spacing w:after="0" w:line="240" w:lineRule="auto"/>
-      </w:pPr>
-    </w:p>
-    <w:p>
-      <w:pPr>
-        <w:spacing w:after="0" w:line="240" w:lineRule="auto"/>
-      </w:pPr>
-    </w:p>
-    <w:p>
-      <w:pPr>
-        <w:spacing w:after="0" w:line="240" w:lineRule="auto"/>
-      </w:pPr>
-    </w:p>
-    <w:p>
-      <w:pPr>
-        <w:spacing w:after="0" w:line="240" w:lineRule="auto"/>
-      </w:pPr>
-    </w:p>
-    <w:p>
-      <w:pPr>
-        <w:spacing w:after="0" w:line="240" w:lineRule="auto"/>
-      </w:pPr>
-    </w:p>
-    <w:p>
-      <w:pPr>
-        <w:spacing w:after="0" w:line="240" w:lineRule="auto"/>
-      </w:pPr>
-    </w:p>
-    <w:p>
-      <w:pPr>
-        <w:spacing w:after="0"/>
-        <w:ind w:left="12" w:firstLine="708"/>
+        <w:t>la administración de los radicados generados de los cuales el usuario es responsable con la funcionalidad de generar grupos colaborativos con el fin de dar trámite al flujo documental de su entidad</w:t>
+      </w:r>
+      <w:r>
+        <w:t>.</w:t>
+      </w:r>
+    </w:p>
+    <w:p>
+      <w:pPr>
+        <w:spacing w:after="0" w:line="240" w:lineRule="auto"/>
+      </w:pPr>
+    </w:p>
+    <w:p>
+      <w:pPr>
+        <w:spacing w:after="0" w:line="240" w:lineRule="auto"/>
+      </w:pPr>
+      <w:r>
+        <w:t>El módulo “Mi Archivo”, también cuenta con la funcionalidad de acceder a los archivos y expedientes digitalizados a los cuales el usuario tiene permisos de consulta.</w:t>
+      </w:r>
+    </w:p>
+    <w:p>
+      <w:pPr>
+        <w:spacing w:after="0" w:line="240" w:lineRule="auto"/>
+      </w:pPr>
+    </w:p>
+    <w:p>
+      <w:pPr>
+        <w:spacing w:after="0" w:line="240" w:lineRule="auto"/>
+      </w:pPr>
+    </w:p>
+    <w:p>
+      <w:pPr>
+        <w:spacing w:after="0" w:line="240" w:lineRule="auto"/>
+      </w:pPr>
+    </w:p>
+    <w:p>
+      <w:pPr>
+        <w:spacing w:after="0" w:line="240" w:lineRule="auto"/>
+      </w:pPr>
+    </w:p>
+    <w:p>
+      <w:pPr>
+        <w:spacing w:after="0" w:line="240" w:lineRule="auto"/>
+      </w:pPr>
+    </w:p>
+    <w:p>
+      <w:pPr>
+        <w:spacing w:after="0" w:line="240" w:lineRule="auto"/>
+      </w:pPr>
+    </w:p>
+    <w:p>
+      <w:pPr>
+        <w:spacing w:after="0" w:line="240" w:lineRule="auto"/>
+      </w:pPr>
+    </w:p>
+    <w:p>
+      <w:pPr>
+        <w:spacing w:after="0" w:line="240" w:lineRule="auto"/>
+      </w:pPr>
+    </w:p>
+    <w:p>
+      <w:pPr>
+        <w:spacing w:after="0" w:line="240" w:lineRule="auto"/>
+      </w:pPr>
+    </w:p>
+    <w:p>
+      <w:pPr>
+        <w:spacing w:after="0" w:line="240" w:lineRule="auto"/>
+      </w:pPr>
+    </w:p>
+    <w:p>
+      <w:pPr>
+        <w:spacing w:after="0" w:line="240" w:lineRule="auto"/>
+      </w:pPr>
+    </w:p>
+    <w:p>
+      <w:pPr>
+        <w:spacing w:after="0" w:line="240" w:lineRule="auto"/>
+      </w:pPr>
+    </w:p>
+    <w:p>
+      <w:pPr>
+        <w:spacing w:after="0" w:line="240" w:lineRule="auto"/>
+      </w:pPr>
+    </w:p>
+    <w:p>
+      <w:pPr>
+        <w:spacing w:after="0" w:line="240" w:lineRule="auto"/>
+      </w:pPr>
+    </w:p>
+    <w:p>
+      <w:pPr>
+        <w:spacing w:after="0" w:line="240" w:lineRule="auto"/>
+      </w:pPr>
+    </w:p>
+    <w:p>
+      <w:pPr>
+        <w:spacing w:after="0" w:line="240" w:lineRule="auto"/>
+      </w:pPr>
+    </w:p>
+    <w:p>
+      <w:pPr>
+        <w:spacing w:after="0" w:line="240" w:lineRule="auto"/>
+      </w:pPr>
+    </w:p>
+    <w:p>
+      <w:pPr>
+        <w:spacing w:after="0" w:line="240" w:lineRule="auto"/>
+      </w:pPr>
+    </w:p>
+    <w:p>
+      <w:pPr>
+        <w:spacing w:after="0" w:line="240" w:lineRule="auto"/>
+      </w:pPr>
+    </w:p>
+    <w:p>
+      <w:pPr>
+        <w:spacing w:after="0" w:line="240" w:lineRule="auto"/>
+      </w:pPr>
+    </w:p>
+    <w:p>
+      <w:pPr>
+        <w:spacing w:after="0" w:line="240" w:lineRule="auto"/>
+      </w:pPr>
+    </w:p>
+    <w:p>
+      <w:pPr>
+        <w:spacing w:after="0" w:line="240" w:lineRule="auto"/>
+      </w:pPr>
+    </w:p>
+    <w:p>
+      <w:pPr>
+        <w:spacing w:after="0" w:line="240" w:lineRule="auto"/>
+      </w:pPr>
+    </w:p>
+    <w:p>
+      <w:pPr>
+        <w:spacing w:after="0" w:line="240" w:lineRule="auto"/>
+      </w:pPr>
+    </w:p>
+    <w:p>
+      <w:pPr>
+        <w:spacing w:after="0" w:line="240" w:lineRule="auto"/>
+      </w:pPr>
+    </w:p>
+    <w:p>
+      <w:pPr>
+        <w:spacing w:after="0" w:line="240" w:lineRule="auto"/>
+      </w:pPr>
+    </w:p>
+    <w:p>
+      <w:pPr>
+        <w:spacing w:after="0" w:line="240" w:lineRule="auto"/>
+      </w:pPr>
+    </w:p>
+    <w:p>
+      <w:pPr>
+        <w:spacing w:after="0" w:line="240" w:lineRule="auto"/>
+      </w:pPr>
+    </w:p>
+    <w:p>
+      <w:pPr>
+        <w:spacing w:after="0" w:line="240" w:lineRule="auto"/>
+      </w:pPr>
+    </w:p>
+    <w:p>
+      <w:pPr>
+        <w:spacing w:after="0" w:line="240" w:lineRule="auto"/>
+      </w:pPr>
+    </w:p>
+    <w:p>
+      <w:pPr>
+        <w:spacing w:after="0" w:line="240" w:lineRule="auto"/>
+      </w:pPr>
+    </w:p>
+    <w:p>
+      <w:pPr>
+        <w:spacing w:after="0" w:line="240" w:lineRule="auto"/>
+      </w:pPr>
+    </w:p>
+    <w:p>
+      <w:pPr>
+        <w:spacing w:after="0" w:line="240" w:lineRule="auto"/>
+      </w:pPr>
+    </w:p>
+    <w:p>
+      <w:pPr>
+        <w:spacing w:after="0" w:line="240" w:lineRule="auto"/>
+      </w:pPr>
+    </w:p>
+    <w:p>
+      <w:pPr>
+        <w:spacing w:after="0" w:line="240" w:lineRule="auto"/>
+      </w:pPr>
+    </w:p>
+    <w:p>
+      <w:pPr>
+        <w:spacing w:after="0" w:line="240" w:lineRule="auto"/>
+      </w:pPr>
+    </w:p>
+    <w:p>
+      <w:pPr>
+        <w:spacing w:after="0" w:line="240" w:lineRule="auto"/>
+      </w:pPr>
+    </w:p>
+    <w:p>
+      <w:pPr>
+        <w:spacing w:after="0" w:line="240" w:lineRule="auto"/>
+      </w:pPr>
+    </w:p>
+    <w:p>
+      <w:pPr>
+        <w:spacing w:after="0" w:line="240" w:lineRule="auto"/>
+      </w:pPr>
+    </w:p>
+    <w:p>
+      <w:pPr>
+        <w:spacing w:after="0" w:line="240" w:lineRule="auto"/>
+      </w:pPr>
+    </w:p>
+    <w:p>
+      <w:pPr>
+        <w:spacing w:after="0" w:line="240" w:lineRule="auto"/>
+      </w:pPr>
+    </w:p>
+    <w:p>
+      <w:pPr>
+        <w:spacing w:after="0" w:line="240" w:lineRule="auto"/>
+      </w:pPr>
+    </w:p>
+    <w:p>
+      <w:pPr>
+        <w:spacing w:after="0" w:line="240" w:lineRule="auto"/>
       </w:pPr>
     </w:p>
     <w:p>
@@ -1509,10 +1592,10 @@
           <w:numId w:val="5"/>
         </w:numPr>
       </w:pPr>
-      <w:bookmarkStart w:id="1" w:name="_Toc175669061"/>
+      <w:bookmarkStart w:id="1" w:name="_Toc175825092"/>
       <w:r>
         <w:lastRenderedPageBreak/>
-        <w:t>Funcionarios</w:t>
+        <w:t>Bandeja de correo</w:t>
       </w:r>
       <w:r>
         <w:t>.</w:t>
@@ -1529,7 +1612,13 @@
         <w:spacing w:after="0" w:line="240" w:lineRule="auto"/>
       </w:pPr>
       <w:r>
-        <w:t xml:space="preserve">El modulo </w:t>
+        <w:t xml:space="preserve">El </w:t>
+      </w:r>
+      <w:r>
+        <w:t>módulo</w:t>
+      </w:r>
+      <w:r>
+        <w:t xml:space="preserve"> </w:t>
       </w:r>
       <w:r>
         <w:rPr>
@@ -1541,7 +1630,7 @@
         <w:rPr>
           <w:rStyle w:val="nfasis"/>
         </w:rPr>
-        <w:t>funcionarios</w:t>
+        <w:t>Bandeja de correo</w:t>
       </w:r>
       <w:r>
         <w:rPr>
@@ -1550,10 +1639,10 @@
         <w:t>”</w:t>
       </w:r>
       <w:r>
-        <w:t>, es el encargo de permitir la captura</w:t>
-      </w:r>
-      <w:r>
-        <w:t xml:space="preserve"> de loa información de los funcionarios que hacen parte de su entidad</w:t>
+        <w:t xml:space="preserve">, es el encargo de permitir la </w:t>
+      </w:r>
+      <w:r>
+        <w:t>gestión de los radicados de los cuales el usuario es responsable</w:t>
       </w:r>
       <w:r>
         <w:t>.</w:t>
@@ -1565,31 +1654,89 @@
       </w:pPr>
     </w:p>
     <w:p>
+      <w:r>
+        <w:t xml:space="preserve">Cuando se accede al módulo </w:t>
+      </w:r>
+      <w:r>
+        <w:rPr>
+          <w:rStyle w:val="nfasis"/>
+        </w:rPr>
+        <w:t>“</w:t>
+      </w:r>
+      <w:r>
+        <w:rPr>
+          <w:rStyle w:val="nfasis"/>
+        </w:rPr>
+        <w:t>Bandeja de correo</w:t>
+      </w:r>
+      <w:r>
+        <w:rPr>
+          <w:rStyle w:val="nfasis"/>
+        </w:rPr>
+        <w:t>”</w:t>
+      </w:r>
+      <w:r>
+        <w:t xml:space="preserve">, </w:t>
+      </w:r>
+      <w:proofErr w:type="spellStart"/>
+      <w:r>
+        <w:rPr>
+          <w:rStyle w:val="nfasis"/>
+        </w:rPr>
+        <w:t>Iwana</w:t>
+      </w:r>
+      <w:proofErr w:type="spellEnd"/>
+      <w:r>
+        <w:rPr>
+          <w:rStyle w:val="nfasis"/>
+        </w:rPr>
+        <w:t>,</w:t>
+      </w:r>
+      <w:r>
+        <w:t xml:space="preserve"> direcciona </w:t>
+      </w:r>
+      <w:r>
+        <w:t xml:space="preserve">al listado de los radicados recibidos del usuario </w:t>
+      </w:r>
+      <w:proofErr w:type="spellStart"/>
+      <w:r>
+        <w:t>logueado</w:t>
+      </w:r>
+      <w:proofErr w:type="spellEnd"/>
+      <w:r>
+        <w:t xml:space="preserve"> en </w:t>
+      </w:r>
+      <w:proofErr w:type="spellStart"/>
+      <w:r>
+        <w:t>el</w:t>
+      </w:r>
+      <w:proofErr w:type="spellEnd"/>
+      <w:r>
+        <w:t xml:space="preserve"> momento.</w:t>
+      </w:r>
+    </w:p>
+    <w:p>
       <w:pPr>
         <w:pStyle w:val="Ttulo2"/>
       </w:pPr>
-      <w:bookmarkStart w:id="2" w:name="_Toc175669062"/>
-      <w:r>
-        <w:t>Listado de registros almacenados.</w:t>
+      <w:bookmarkStart w:id="2" w:name="_Toc175825093"/>
+      <w:r>
+        <w:t>Listado de registros almacenados</w:t>
+      </w:r>
+      <w:r>
+        <w:t xml:space="preserve"> de la correspondencia recibida</w:t>
+      </w:r>
+      <w:r>
+        <w:t>.</w:t>
       </w:r>
       <w:bookmarkEnd w:id="2"/>
     </w:p>
-    <w:p>
-      <w:pPr>
-        <w:spacing w:after="0" w:line="240" w:lineRule="auto"/>
-      </w:pPr>
-    </w:p>
-    <w:p>
-      <w:pPr>
-        <w:spacing w:after="0" w:line="240" w:lineRule="auto"/>
-      </w:pPr>
-      <w:r>
-        <w:rPr>
-          <w:noProof/>
-        </w:rPr>
+    <w:p/>
+    <w:p>
+      <w:r>
         <w:drawing>
-          <wp:inline distT="0" distB="0" distL="0" distR="0" wp14:anchorId="7DB0CF8B" wp14:editId="19241C2C">
-            <wp:extent cx="5400040" cy="1581785"/>
+          <wp:inline distT="0" distB="0" distL="0" distR="0" wp14:anchorId="489B739A" wp14:editId="572570C2">
+            <wp:extent cx="5400040" cy="2593340"/>
             <wp:effectExtent l="0" t="0" r="0" b="0"/>
             <wp:docPr id="1" name="Imagen 1"/>
             <wp:cNvGraphicFramePr>
@@ -1611,7 +1758,7 @@
                   <pic:spPr>
                     <a:xfrm>
                       <a:off x="0" y="0"/>
-                      <a:ext cx="5400040" cy="1581785"/>
+                      <a:ext cx="5400040" cy="2593340"/>
                     </a:xfrm>
                     <a:prstGeom prst="rect">
                       <a:avLst/>
@@ -1624,22 +1771,17 @@
         </w:drawing>
       </w:r>
     </w:p>
-    <w:p>
-      <w:pPr>
-        <w:spacing w:after="0" w:line="240" w:lineRule="auto"/>
-      </w:pPr>
-    </w:p>
+    <w:p/>
     <w:p>
       <w:pPr>
         <w:pStyle w:val="Prrafodelista"/>
         <w:numPr>
           <w:ilvl w:val="0"/>
-          <w:numId w:val="6"/>
+          <w:numId w:val="9"/>
         </w:numPr>
-        <w:spacing w:after="0" w:line="240" w:lineRule="auto"/>
-      </w:pPr>
-      <w:r>
-        <w:t>Nuevo registro: permite agregar un nuevo registro.</w:t>
+      </w:pPr>
+      <w:r>
+        <w:t>Redactar: permite la funcionalidad de generar un nuevo radicado de tipo correspondencia enviada.</w:t>
       </w:r>
     </w:p>
     <w:p>
@@ -1647,12 +1789,14 @@
         <w:pStyle w:val="Prrafodelista"/>
         <w:numPr>
           <w:ilvl w:val="0"/>
-          <w:numId w:val="6"/>
+          <w:numId w:val="9"/>
         </w:numPr>
-        <w:spacing w:after="0" w:line="240" w:lineRule="auto"/>
-      </w:pPr>
-      <w:r>
-        <w:t>Activar o inactivar un registro.</w:t>
+      </w:pPr>
+      <w:r>
+        <w:t>Ir a la correspondencia externa recibida</w:t>
+      </w:r>
+      <w:r>
+        <w:t>: permite acceder al listado de radicados recibidos.</w:t>
       </w:r>
     </w:p>
     <w:p>
@@ -1660,12 +1804,14 @@
         <w:pStyle w:val="Prrafodelista"/>
         <w:numPr>
           <w:ilvl w:val="0"/>
-          <w:numId w:val="6"/>
+          <w:numId w:val="9"/>
         </w:numPr>
-        <w:spacing w:after="0" w:line="240" w:lineRule="auto"/>
-      </w:pPr>
-      <w:r>
-        <w:t>Editar: permite la edición de un registro existente.</w:t>
+      </w:pPr>
+      <w:r>
+        <w:t>Ir a la correspondencia externa enviada</w:t>
+      </w:r>
+      <w:r>
+        <w:t>: permite acceder al listado de radicados enviados.</w:t>
       </w:r>
     </w:p>
     <w:p>
@@ -1673,39 +1819,197 @@
         <w:pStyle w:val="Prrafodelista"/>
         <w:numPr>
           <w:ilvl w:val="0"/>
-          <w:numId w:val="6"/>
+          <w:numId w:val="9"/>
         </w:numPr>
-        <w:spacing w:after="0" w:line="240" w:lineRule="auto"/>
-      </w:pPr>
-      <w:r>
-        <w:t>Eliminar: permite eliminar de un registro existente.</w:t>
-      </w:r>
-    </w:p>
-    <w:p>
-      <w:pPr>
-        <w:spacing w:after="0" w:line="240" w:lineRule="auto"/>
-      </w:pPr>
+      </w:pPr>
+      <w:r>
+        <w:t>Mis pendientes por tramitar: permite acceder al listado de los radicados pendientes por dar trámite.</w:t>
+      </w:r>
+    </w:p>
+    <w:p>
+      <w:pPr>
+        <w:pStyle w:val="Prrafodelista"/>
+        <w:numPr>
+          <w:ilvl w:val="0"/>
+          <w:numId w:val="9"/>
+        </w:numPr>
+      </w:pPr>
+      <w:r>
+        <w:t xml:space="preserve"> Mis pendientes por gestionar: permite acceder al lisado de los radicados de los cuales el usuario hace parte de un grupo colaborativo, para gestionar la proyección, firma o aprobación del radicado.</w:t>
+      </w:r>
+    </w:p>
+    <w:p>
+      <w:pPr>
+        <w:pStyle w:val="Prrafodelista"/>
+        <w:numPr>
+          <w:ilvl w:val="0"/>
+          <w:numId w:val="9"/>
+        </w:numPr>
+      </w:pPr>
+      <w:r>
+        <w:t>Mis grupos colaborativos por crear: permite acceder al listado de los radicados de los cuales se le delego la responsabilidad al usuario de la creación del grupo colaborativo para dar el trámite correspondiente.</w:t>
+      </w:r>
+    </w:p>
+    <w:p>
+      <w:pPr>
+        <w:pStyle w:val="Prrafodelista"/>
+        <w:numPr>
+          <w:ilvl w:val="0"/>
+          <w:numId w:val="9"/>
+        </w:numPr>
+      </w:pPr>
+      <w:r>
+        <w:t>Documentos compartidos conmigo: permite acceder al listado de los radicados que los funcionarios han compartido.</w:t>
+      </w:r>
+    </w:p>
+    <w:p>
+      <w:pPr>
+        <w:pStyle w:val="Prrafodelista"/>
+        <w:numPr>
+          <w:ilvl w:val="0"/>
+          <w:numId w:val="9"/>
+        </w:numPr>
+      </w:pPr>
+      <w:r>
+        <w:t>Listado de radicados disponibles del funcionario responsable.</w:t>
+      </w:r>
+    </w:p>
+    <w:p>
+      <w:pPr>
+        <w:pStyle w:val="Prrafodelista"/>
+        <w:numPr>
+          <w:ilvl w:val="0"/>
+          <w:numId w:val="9"/>
+        </w:numPr>
+      </w:pPr>
+      <w:r>
+        <w:t>Acceso a la información detallada del radicado.</w:t>
+      </w:r>
+    </w:p>
+    <w:p>
+      <w:pPr>
+        <w:pStyle w:val="Prrafodelista"/>
+        <w:numPr>
+          <w:ilvl w:val="0"/>
+          <w:numId w:val="9"/>
+        </w:numPr>
+      </w:pPr>
+      <w:r>
+        <w:t>Compartir radicado con otros funcionarios.</w:t>
+      </w:r>
+    </w:p>
+    <w:p>
+      <w:pPr>
+        <w:pStyle w:val="Prrafodelista"/>
+        <w:numPr>
+          <w:ilvl w:val="0"/>
+          <w:numId w:val="9"/>
+        </w:numPr>
+      </w:pPr>
+      <w:r>
+        <w:t>Permite delegar la responsabilidad de la creación del grupo colaborativo para que este sea conformado por otro funcionario</w:t>
+      </w:r>
+      <w:r>
+        <w:t>.</w:t>
+      </w:r>
+    </w:p>
+    <w:p>
+      <w:pPr>
+        <w:pStyle w:val="Prrafodelista"/>
+        <w:numPr>
+          <w:ilvl w:val="0"/>
+          <w:numId w:val="9"/>
+        </w:numPr>
+      </w:pPr>
+      <w:r>
+        <w:t>Delegar la creación del grupo colaborativo para que este sea conformado por otro funcionario.</w:t>
+      </w:r>
     </w:p>
     <w:p>
       <w:pPr>
         <w:pStyle w:val="Ttulo2"/>
       </w:pPr>
-      <w:bookmarkStart w:id="3" w:name="_Toc175669063"/>
-      <w:r>
-        <w:t>Nuevo registro.</w:t>
+      <w:bookmarkStart w:id="3" w:name="_Toc175825094"/>
+      <w:r>
+        <w:lastRenderedPageBreak/>
+        <w:t>Redactar.</w:t>
       </w:r>
       <w:bookmarkEnd w:id="3"/>
     </w:p>
     <w:p>
-      <w:r>
-        <w:rPr>
-          <w:noProof/>
-        </w:rPr>
+      <w:pPr>
+        <w:spacing w:after="0"/>
+      </w:pPr>
+    </w:p>
+    <w:p>
+      <w:pPr>
+        <w:spacing w:after="0"/>
+      </w:pPr>
+      <w:r>
+        <w:t>El proceso de redactar una nueva comunicación consiste en la creación de un grupo colaborati</w:t>
+      </w:r>
+      <w:r>
+        <w:t>vo conformado por los funcionarios de su entidad</w:t>
+      </w:r>
+      <w:r>
+        <w:t>, a los cuales se les delegaran las responsabilidades de firmar, ser responsables y/o proyectores de la nueva comunicación.</w:t>
+      </w:r>
+    </w:p>
+    <w:p>
+      <w:pPr>
+        <w:spacing w:after="0"/>
+      </w:pPr>
+    </w:p>
+    <w:p>
+      <w:pPr>
+        <w:spacing w:after="0"/>
+      </w:pPr>
+      <w:r>
+        <w:t>La nueva comunicación se gestionará en un esta temporal hasta que los funcionarios del grupo colaborativos realicen las activades asignadas, posterior mente a la comunicación en estado temporal generará una alerta en la ventanilla única para la</w:t>
+      </w:r>
+      <w:r>
+        <w:t xml:space="preserve"> </w:t>
+      </w:r>
+      <w:r>
+        <w:t>asignación</w:t>
+      </w:r>
+      <w:r>
+        <w:t xml:space="preserve"> </w:t>
+      </w:r>
+      <w:r>
+        <w:t>d</w:t>
+      </w:r>
+      <w:r>
+        <w:t xml:space="preserve">el </w:t>
+      </w:r>
+      <w:r>
+        <w:t>número</w:t>
+      </w:r>
+      <w:r>
+        <w:t xml:space="preserve"> de radicado correspondiente</w:t>
+      </w:r>
+      <w:r>
+        <w:t>.</w:t>
+      </w:r>
+    </w:p>
+    <w:p>
+      <w:pPr>
+        <w:spacing w:after="0"/>
+      </w:pPr>
+      <w:r>
+        <w:t xml:space="preserve"> </w:t>
+      </w:r>
+      <w:r>
+        <w:t xml:space="preserve"> </w:t>
+      </w:r>
+    </w:p>
+    <w:p>
+      <w:r>
         <w:drawing>
-          <wp:inline distT="0" distB="0" distL="0" distR="0" wp14:anchorId="67CB685D" wp14:editId="3D168084">
-            <wp:extent cx="5400040" cy="2066925"/>
-            <wp:effectExtent l="0" t="0" r="0" b="9525"/>
-            <wp:docPr id="2" name="Imagen 2"/>
+          <wp:inline distT="0" distB="0" distL="0" distR="0" wp14:anchorId="703477D3" wp14:editId="12C6EEBE">
+            <wp:extent cx="5400040" cy="3580765"/>
+            <wp:effectExtent l="0" t="0" r="0" b="635"/>
+            <wp:docPr id="6" name="Imagen 6"/>
             <wp:cNvGraphicFramePr>
               <a:graphicFrameLocks xmlns:a="http://schemas.openxmlformats.org/drawingml/2006/main" noChangeAspect="1"/>
             </wp:cNvGraphicFramePr>
@@ -1725,7 +2029,7 @@
                   <pic:spPr>
                     <a:xfrm>
                       <a:off x="0" y="0"/>
-                      <a:ext cx="5400040" cy="2066925"/>
+                      <a:ext cx="5400040" cy="3580765"/>
                     </a:xfrm>
                     <a:prstGeom prst="rect">
                       <a:avLst/>
@@ -1737,18 +2041,26 @@
           </wp:inline>
         </w:drawing>
       </w:r>
+      <w:r>
+        <w:t xml:space="preserve"> </w:t>
+      </w:r>
     </w:p>
     <w:p>
       <w:pPr>
         <w:pStyle w:val="Prrafodelista"/>
         <w:numPr>
           <w:ilvl w:val="0"/>
-          <w:numId w:val="7"/>
+          <w:numId w:val="10"/>
         </w:numPr>
-        <w:spacing w:after="0"/>
-      </w:pPr>
-      <w:r>
-        <w:t>Ingrese los datos del funcionario.</w:t>
+      </w:pPr>
+      <w:r>
+        <w:t xml:space="preserve">Ingrese los datos principales de la nueva </w:t>
+      </w:r>
+      <w:r>
+        <w:t>comunicación</w:t>
+      </w:r>
+      <w:r>
+        <w:t>.</w:t>
       </w:r>
     </w:p>
     <w:p>
@@ -1756,12 +2068,29 @@
         <w:pStyle w:val="Prrafodelista"/>
         <w:numPr>
           <w:ilvl w:val="0"/>
-          <w:numId w:val="7"/>
+          <w:numId w:val="10"/>
         </w:numPr>
-        <w:spacing w:after="0"/>
-      </w:pPr>
-      <w:r>
-        <w:t>Establezca la ubicación del funcionario dentro de su entidad.</w:t>
+      </w:pPr>
+      <w:r>
+        <w:t>Establezca el o los funcionarios que firmaran el</w:t>
+      </w:r>
+      <w:r>
+        <w:t>la nueva comunicación</w:t>
+      </w:r>
+      <w:r>
+        <w:t>, el o los responsables de la custodia de</w:t>
+      </w:r>
+      <w:r>
+        <w:t xml:space="preserve"> la comunicación </w:t>
+      </w:r>
+      <w:r>
+        <w:t xml:space="preserve">y el o los proyectores de </w:t>
+      </w:r>
+      <w:r>
+        <w:t xml:space="preserve">la comunicación </w:t>
+      </w:r>
+      <w:r>
+        <w:t>de ser necesario.</w:t>
       </w:r>
     </w:p>
     <w:p>
@@ -1769,12 +2098,17 @@
         <w:pStyle w:val="Prrafodelista"/>
         <w:numPr>
           <w:ilvl w:val="0"/>
-          <w:numId w:val="7"/>
+          <w:numId w:val="10"/>
         </w:numPr>
-        <w:spacing w:after="0"/>
-      </w:pPr>
-      <w:r>
-        <w:t>Establezca el permiso opcional de funcionario de ser necesario.</w:t>
+      </w:pPr>
+      <w:r>
+        <w:t>Establezca el destinatario d</w:t>
+      </w:r>
+      <w:r>
+        <w:t>e la nueva comunicación</w:t>
+      </w:r>
+      <w:r>
+        <w:t>, ya sea un tercero natural o jurídico.</w:t>
       </w:r>
     </w:p>
     <w:p>
@@ -1782,18 +2116,23 @@
         <w:pStyle w:val="Prrafodelista"/>
         <w:numPr>
           <w:ilvl w:val="0"/>
-          <w:numId w:val="8"/>
+          <w:numId w:val="10"/>
         </w:numPr>
-        <w:spacing w:after="0"/>
-      </w:pPr>
-      <w:r>
-        <w:rPr>
-          <w:rStyle w:val="nfasisintenso"/>
-        </w:rPr>
-        <w:t>Jefe de dependencia</w:t>
-      </w:r>
-      <w:r>
-        <w:t>: el jefe de dependencia es el funcionario de mayor rango dentro de la dependencia con permisos de firmar los documentos generados por la dependencia a la pertenece.</w:t>
+      </w:pPr>
+      <w:r>
+        <w:t>Establezca la clasificación documental de</w:t>
+      </w:r>
+      <w:r>
+        <w:t xml:space="preserve"> la nueva comunicación</w:t>
+      </w:r>
+      <w:r>
+        <w:t>, “La clasificación documental de</w:t>
+      </w:r>
+      <w:r>
+        <w:t xml:space="preserve"> la nueva comunicación </w:t>
+      </w:r>
+      <w:r>
+        <w:t>se cargará dependiendo de la dependencia y oficina del funcionario responsable”.</w:t>
       </w:r>
     </w:p>
     <w:p>
@@ -1801,18 +2140,17 @@
         <w:pStyle w:val="Prrafodelista"/>
         <w:numPr>
           <w:ilvl w:val="0"/>
-          <w:numId w:val="8"/>
+          <w:numId w:val="10"/>
         </w:numPr>
-        <w:spacing w:after="0"/>
-      </w:pPr>
-      <w:r>
-        <w:rPr>
-          <w:rStyle w:val="nfasisintenso"/>
-        </w:rPr>
-        <w:t>Propietario principal</w:t>
-      </w:r>
-      <w:r>
-        <w:t xml:space="preserve">: es el funcionario que se le asigna el permiso de filtrar las comunicaciones de su entidad con el fin de permitir el acceso a los radicados de los responsables del mismo, “Solo puede haber un propietario principal de su entidad”. </w:t>
+      </w:pPr>
+      <w:r>
+        <w:t xml:space="preserve">Cancela la nueva solicitud </w:t>
+      </w:r>
+      <w:r>
+        <w:t>de comunicación</w:t>
+      </w:r>
+      <w:r>
+        <w:t>.</w:t>
       </w:r>
     </w:p>
     <w:p>
@@ -1820,18 +2158,86 @@
         <w:pStyle w:val="Prrafodelista"/>
         <w:numPr>
           <w:ilvl w:val="0"/>
-          <w:numId w:val="8"/>
+          <w:numId w:val="10"/>
         </w:numPr>
-        <w:spacing w:after="0"/>
-      </w:pPr>
-      <w:r>
-        <w:rPr>
-          <w:rStyle w:val="nfasisintenso"/>
-        </w:rPr>
-        <w:t>Crear expedientes</w:t>
-      </w:r>
-      <w:r>
-        <w:t>: funcionario con la capacidad de crear expedientes.</w:t>
+      </w:pPr>
+      <w:r>
+        <w:t>Se genera él envió de</w:t>
+      </w:r>
+      <w:r>
+        <w:t xml:space="preserve"> la nueva comunicación</w:t>
+      </w:r>
+      <w:r>
+        <w:t xml:space="preserve"> temporal</w:t>
+      </w:r>
+      <w:r>
+        <w:t xml:space="preserve"> </w:t>
+      </w:r>
+      <w:r>
+        <w:t>para ser gestionad</w:t>
+      </w:r>
+      <w:r>
+        <w:t>a</w:t>
+      </w:r>
+      <w:r>
+        <w:t xml:space="preserve"> por quienes firman, responsables y/o los proyectores</w:t>
+      </w:r>
+      <w:r>
+        <w:t xml:space="preserve"> del grupo colaborativo creando una plantilla de las comunicación oficinales de la entidad con la información necesario del radicado recibido</w:t>
+      </w:r>
+      <w:r>
+        <w:t>.</w:t>
+      </w:r>
+    </w:p>
+    <w:p>
+      <w:pPr>
+        <w:pStyle w:val="Ttulo2"/>
+      </w:pPr>
+      <w:bookmarkStart w:id="4" w:name="_Toc175825095"/>
+      <w:r>
+        <w:t>Mis pendientes por tramitar.</w:t>
+      </w:r>
+      <w:bookmarkEnd w:id="4"/>
+    </w:p>
+    <w:p/>
+    <w:p>
+      <w:r>
+        <w:lastRenderedPageBreak/>
+        <w:drawing>
+          <wp:inline distT="0" distB="0" distL="0" distR="0" wp14:anchorId="7E1C4C2A" wp14:editId="54E5C61F">
+            <wp:extent cx="5400040" cy="2194560"/>
+            <wp:effectExtent l="0" t="0" r="0" b="0"/>
+            <wp:docPr id="8" name="Imagen 8"/>
+            <wp:cNvGraphicFramePr>
+              <a:graphicFrameLocks xmlns:a="http://schemas.openxmlformats.org/drawingml/2006/main" noChangeAspect="1"/>
+            </wp:cNvGraphicFramePr>
+            <a:graphic xmlns:a="http://schemas.openxmlformats.org/drawingml/2006/main">
+              <a:graphicData uri="http://schemas.openxmlformats.org/drawingml/2006/picture">
+                <pic:pic xmlns:pic="http://schemas.openxmlformats.org/drawingml/2006/picture">
+                  <pic:nvPicPr>
+                    <pic:cNvPr id="1" name=""/>
+                    <pic:cNvPicPr/>
+                  </pic:nvPicPr>
+                  <pic:blipFill>
+                    <a:blip r:embed="rId12"/>
+                    <a:stretch>
+                      <a:fillRect/>
+                    </a:stretch>
+                  </pic:blipFill>
+                  <pic:spPr>
+                    <a:xfrm>
+                      <a:off x="0" y="0"/>
+                      <a:ext cx="5400040" cy="2194560"/>
+                    </a:xfrm>
+                    <a:prstGeom prst="rect">
+                      <a:avLst/>
+                    </a:prstGeom>
+                  </pic:spPr>
+                </pic:pic>
+              </a:graphicData>
+            </a:graphic>
+          </wp:inline>
+        </w:drawing>
       </w:r>
     </w:p>
     <w:p>
@@ -1839,19 +2245,14 @@
         <w:pStyle w:val="Prrafodelista"/>
         <w:numPr>
           <w:ilvl w:val="0"/>
-          <w:numId w:val="8"/>
+          <w:numId w:val="11"/>
         </w:numPr>
-        <w:spacing w:after="0"/>
-      </w:pPr>
-      <w:r>
-        <w:rPr>
-          <w:rStyle w:val="nfasisintenso"/>
-        </w:rPr>
-        <w:lastRenderedPageBreak/>
-        <w:t>Jefe de oficina</w:t>
-      </w:r>
-      <w:r>
-        <w:t>: el jefe de oficina es el funcionario es el funcionario de mayor rango dentro de la oficina con permisos de firmar los documentos generados por la oficina a la cual pertenece.</w:t>
+      </w:pPr>
+      <w:r>
+        <w:t>Acceso a la información detallada del radicado</w:t>
+      </w:r>
+      <w:r>
+        <w:t>.</w:t>
       </w:r>
     </w:p>
     <w:p>
@@ -1859,27 +2260,11 @@
         <w:pStyle w:val="Prrafodelista"/>
         <w:numPr>
           <w:ilvl w:val="0"/>
-          <w:numId w:val="7"/>
+          <w:numId w:val="11"/>
         </w:numPr>
-        <w:spacing w:after="0"/>
-      </w:pPr>
-      <w:r>
-        <w:t>Establezca los permisos</w:t>
-      </w:r>
-      <w:r>
-        <w:t xml:space="preserve"> </w:t>
-      </w:r>
-      <w:r>
-        <w:t xml:space="preserve">del usuario para acceder a los archivos y expedientes </w:t>
-      </w:r>
-      <w:r>
-        <w:t>de las series y subseries</w:t>
-      </w:r>
-      <w:r>
-        <w:t xml:space="preserve"> </w:t>
-      </w:r>
-      <w:r>
-        <w:t>digitalizados.</w:t>
+      </w:pPr>
+      <w:r>
+        <w:t>Responde correspondencia: Permite gestionar la información de la respuesta del radicado recibido, gestionando el grupo colaborativo y la clasificación documental.</w:t>
       </w:r>
     </w:p>
     <w:p>
@@ -1887,23 +2272,132 @@
         <w:pStyle w:val="Prrafodelista"/>
         <w:numPr>
           <w:ilvl w:val="0"/>
-          <w:numId w:val="7"/>
+          <w:numId w:val="11"/>
         </w:numPr>
-        <w:spacing w:after="0"/>
-      </w:pPr>
-      <w:r>
-        <w:t>Botón guardar, permite almacenar los datos suministrador para el nuevo registro.</w:t>
-      </w:r>
-    </w:p>
-    <w:p/>
-    <w:p>
-      <w:pPr>
-        <w:spacing w:after="0" w:line="240" w:lineRule="auto"/>
-      </w:pPr>
+      </w:pPr>
+      <w:r>
+        <w:t>Permite hacer un pase del radicado en caso de que el radicado no sea de la competencia del usuario.</w:t>
+      </w:r>
+    </w:p>
+    <w:p>
+      <w:pPr>
+        <w:pStyle w:val="Prrafodelista"/>
+        <w:numPr>
+          <w:ilvl w:val="0"/>
+          <w:numId w:val="11"/>
+        </w:numPr>
+      </w:pPr>
+      <w:r>
+        <w:t>Permite delegar la responsabilidad de</w:t>
+      </w:r>
+      <w:r>
+        <w:t xml:space="preserve"> la creación del grupo colaborativo para que este sea conformado por otro funcionario.</w:t>
+      </w:r>
+    </w:p>
+    <w:p>
+      <w:pPr>
+        <w:pStyle w:val="Ttulo2"/>
+      </w:pPr>
+      <w:r>
+        <w:t>Mis pendientes por gestionar.</w:t>
+      </w:r>
+    </w:p>
+    <w:p>
+      <w:r>
+        <w:drawing>
+          <wp:inline distT="0" distB="0" distL="0" distR="0" wp14:anchorId="6E6C97B4" wp14:editId="07340173">
+            <wp:extent cx="5400040" cy="2352675"/>
+            <wp:effectExtent l="0" t="0" r="0" b="9525"/>
+            <wp:docPr id="9" name="Imagen 9"/>
+            <wp:cNvGraphicFramePr>
+              <a:graphicFrameLocks xmlns:a="http://schemas.openxmlformats.org/drawingml/2006/main" noChangeAspect="1"/>
+            </wp:cNvGraphicFramePr>
+            <a:graphic xmlns:a="http://schemas.openxmlformats.org/drawingml/2006/main">
+              <a:graphicData uri="http://schemas.openxmlformats.org/drawingml/2006/picture">
+                <pic:pic xmlns:pic="http://schemas.openxmlformats.org/drawingml/2006/picture">
+                  <pic:nvPicPr>
+                    <pic:cNvPr id="1" name=""/>
+                    <pic:cNvPicPr/>
+                  </pic:nvPicPr>
+                  <pic:blipFill>
+                    <a:blip r:embed="rId13"/>
+                    <a:stretch>
+                      <a:fillRect/>
+                    </a:stretch>
+                  </pic:blipFill>
+                  <pic:spPr>
+                    <a:xfrm>
+                      <a:off x="0" y="0"/>
+                      <a:ext cx="5400040" cy="2352675"/>
+                    </a:xfrm>
+                    <a:prstGeom prst="rect">
+                      <a:avLst/>
+                    </a:prstGeom>
+                  </pic:spPr>
+                </pic:pic>
+              </a:graphicData>
+            </a:graphic>
+          </wp:inline>
+        </w:drawing>
+      </w:r>
+    </w:p>
+    <w:p>
+      <w:pPr>
+        <w:pStyle w:val="Prrafodelista"/>
+        <w:numPr>
+          <w:ilvl w:val="0"/>
+          <w:numId w:val="12"/>
+        </w:numPr>
+      </w:pPr>
+      <w:r>
+        <w:t>Notas: permite la constante comunicación con los integrantes del grupo colaborativo</w:t>
+      </w:r>
+      <w:r>
+        <w:t xml:space="preserve"> por medio de notas.</w:t>
+      </w:r>
+      <w:r>
+        <w:t xml:space="preserve"> </w:t>
+      </w:r>
+    </w:p>
+    <w:p>
+      <w:pPr>
+        <w:pStyle w:val="Prrafodelista"/>
+        <w:numPr>
+          <w:ilvl w:val="0"/>
+          <w:numId w:val="12"/>
+        </w:numPr>
+      </w:pPr>
+      <w:r>
+        <w:t>Descargar plantilla: permite descargar la plantilla de la comunicación temporal para que sea proyectada por los diferentes integrantes del grupo colaborativo.</w:t>
+      </w:r>
+    </w:p>
+    <w:p>
+      <w:pPr>
+        <w:pStyle w:val="Prrafodelista"/>
+        <w:numPr>
+          <w:ilvl w:val="0"/>
+          <w:numId w:val="12"/>
+        </w:numPr>
+      </w:pPr>
+      <w:r>
+        <w:t>Aprobar documento: permite dar por terminada la función delegada del grupo colaborativo.</w:t>
+      </w:r>
+    </w:p>
+    <w:p>
+      <w:pPr>
+        <w:pStyle w:val="Prrafodelista"/>
+        <w:numPr>
+          <w:ilvl w:val="0"/>
+          <w:numId w:val="12"/>
+        </w:numPr>
+      </w:pPr>
+      <w:r>
+        <w:t>Anular comunicación temporal: permite anular la comunicación temporal en caso de que no sea necesario continua con la proyección de la comunicación.</w:t>
+      </w:r>
     </w:p>
     <w:sectPr>
-      <w:headerReference w:type="default" r:id="rId12"/>
-      <w:footerReference w:type="default" r:id="rId13"/>
+      <w:headerReference w:type="default" r:id="rId14"/>
+      <w:footerReference w:type="default" r:id="rId15"/>
       <w:pgSz w:w="11906" w:h="16838"/>
       <w:pgMar w:top="1417" w:right="1701" w:bottom="1417" w:left="1701" w:header="708" w:footer="708" w:gutter="0"/>
       <w:pgNumType w:start="0"/>
@@ -2122,6 +2616,95 @@
 <file path=word/numbering.xml><?xml version="1.0" encoding="utf-8"?>
 <w:numbering xmlns:wpc="http://schemas.microsoft.com/office/word/2010/wordprocessingCanvas" xmlns:cx="http://schemas.microsoft.com/office/drawing/2014/chartex" xmlns:cx1="http://schemas.microsoft.com/office/drawing/2015/9/8/chartex" xmlns:cx2="http://schemas.microsoft.com/office/drawing/2015/10/21/chartex" xmlns:cx3="http://schemas.microsoft.com/office/drawing/2016/5/9/chartex" xmlns:cx4="http://schemas.microsoft.com/office/drawing/2016/5/10/chartex" xmlns:cx5="http://schemas.microsoft.com/office/drawing/2016/5/11/chartex" xmlns:cx6="http://schemas.microsoft.com/office/drawing/2016/5/12/chartex" xmlns:cx7="http://schemas.microsoft.com/office/drawing/2016/5/13/chartex" xmlns:cx8="http://schemas.microsoft.com/office/drawing/2016/5/14/chartex" xmlns:mc="http://schemas.openxmlformats.org/markup-compatibility/2006" xmlns:aink="http://schemas.microsoft.com/office/drawing/2016/ink" xmlns:am3d="http://schemas.microsoft.com/office/drawing/2017/model3d" xmlns:o="urn:schemas-microsoft-com:office:office" xmlns:oel="http://schemas.microsoft.com/office/2019/extlst" xmlns:r="http://schemas.openxmlformats.org/officeDocument/2006/relationships" xmlns:m="http://schemas.openxmlformats.org/officeDocument/2006/math" xmlns:v="urn:schemas-microsoft-com:vml" xmlns:wp14="http://schemas.microsoft.com/office/word/2010/wordprocessingDrawing" xmlns:wp="http://schemas.openxmlformats.org/drawingml/2006/wordprocessingDrawing" xmlns:w10="urn:schemas-microsoft-com:office:word" xmlns:w="http://schemas.openxmlformats.org/wordprocessingml/2006/main" xmlns:w14="http://schemas.microsoft.com/office/word/2010/wordml" xmlns:w15="http://schemas.microsoft.com/office/word/2012/wordml" xmlns:w16cex="http://schemas.microsoft.com/office/word/2018/wordml/cex" xmlns:w16cid="http://schemas.microsoft.com/office/word/2016/wordml/cid" xmlns:w16="http://schemas.microsoft.com/office/word/2018/wordml" xmlns:w16sdtdh="http://schemas.microsoft.com/office/word/2020/wordml/sdtdatahash" xmlns:w16se="http://schemas.microsoft.com/office/word/2015/wordml/symex" xmlns:wpg="http://schemas.microsoft.com/office/word/2010/wordprocessingGroup" xmlns:wpi="http://schemas.microsoft.com/office/word/2010/wordprocessingInk" xmlns:wne="http://schemas.microsoft.com/office/word/2006/wordml" xmlns:wps="http://schemas.microsoft.com/office/word/2010/wordprocessingShape" mc:Ignorable="w14 w15 w16se w16cid w16 w16cex w16sdtdh wp14">
   <w:abstractNum w:abstractNumId="0" w15:restartNumberingAfterBreak="0">
+    <w:nsid w:val="096D3AB1"/>
+    <w:multiLevelType w:val="hybridMultilevel"/>
+    <w:tmpl w:val="63E6CE88"/>
+    <w:lvl w:ilvl="0" w:tplc="240A000F">
+      <w:start w:val="1"/>
+      <w:numFmt w:val="decimal"/>
+      <w:lvlText w:val="%1."/>
+      <w:lvlJc w:val="left"/>
+      <w:pPr>
+        <w:ind w:left="720" w:hanging="360"/>
+      </w:pPr>
+      <w:rPr>
+        <w:rFonts w:hint="default"/>
+      </w:rPr>
+    </w:lvl>
+    <w:lvl w:ilvl="1" w:tplc="240A0019" w:tentative="1">
+      <w:start w:val="1"/>
+      <w:numFmt w:val="lowerLetter"/>
+      <w:lvlText w:val="%2."/>
+      <w:lvlJc w:val="left"/>
+      <w:pPr>
+        <w:ind w:left="1440" w:hanging="360"/>
+      </w:pPr>
+    </w:lvl>
+    <w:lvl w:ilvl="2" w:tplc="240A001B" w:tentative="1">
+      <w:start w:val="1"/>
+      <w:numFmt w:val="lowerRoman"/>
+      <w:lvlText w:val="%3."/>
+      <w:lvlJc w:val="right"/>
+      <w:pPr>
+        <w:ind w:left="2160" w:hanging="180"/>
+      </w:pPr>
+    </w:lvl>
+    <w:lvl w:ilvl="3" w:tplc="240A000F" w:tentative="1">
+      <w:start w:val="1"/>
+      <w:numFmt w:val="decimal"/>
+      <w:lvlText w:val="%4."/>
+      <w:lvlJc w:val="left"/>
+      <w:pPr>
+        <w:ind w:left="2880" w:hanging="360"/>
+      </w:pPr>
+    </w:lvl>
+    <w:lvl w:ilvl="4" w:tplc="240A0019" w:tentative="1">
+      <w:start w:val="1"/>
+      <w:numFmt w:val="lowerLetter"/>
+      <w:lvlText w:val="%5."/>
+      <w:lvlJc w:val="left"/>
+      <w:pPr>
+        <w:ind w:left="3600" w:hanging="360"/>
+      </w:pPr>
+    </w:lvl>
+    <w:lvl w:ilvl="5" w:tplc="240A001B" w:tentative="1">
+      <w:start w:val="1"/>
+      <w:numFmt w:val="lowerRoman"/>
+      <w:lvlText w:val="%6."/>
+      <w:lvlJc w:val="right"/>
+      <w:pPr>
+        <w:ind w:left="4320" w:hanging="180"/>
+      </w:pPr>
+    </w:lvl>
+    <w:lvl w:ilvl="6" w:tplc="240A000F" w:tentative="1">
+      <w:start w:val="1"/>
+      <w:numFmt w:val="decimal"/>
+      <w:lvlText w:val="%7."/>
+      <w:lvlJc w:val="left"/>
+      <w:pPr>
+        <w:ind w:left="5040" w:hanging="360"/>
+      </w:pPr>
+    </w:lvl>
+    <w:lvl w:ilvl="7" w:tplc="240A0019" w:tentative="1">
+      <w:start w:val="1"/>
+      <w:numFmt w:val="lowerLetter"/>
+      <w:lvlText w:val="%8."/>
+      <w:lvlJc w:val="left"/>
+      <w:pPr>
+        <w:ind w:left="5760" w:hanging="360"/>
+      </w:pPr>
+    </w:lvl>
+    <w:lvl w:ilvl="8" w:tplc="240A001B" w:tentative="1">
+      <w:start w:val="1"/>
+      <w:numFmt w:val="lowerRoman"/>
+      <w:lvlText w:val="%9."/>
+      <w:lvlJc w:val="right"/>
+      <w:pPr>
+        <w:ind w:left="6480" w:hanging="180"/>
+      </w:pPr>
+    </w:lvl>
+  </w:abstractNum>
+  <w:abstractNum w:abstractNumId="1" w15:restartNumberingAfterBreak="0">
     <w:nsid w:val="124061A4"/>
     <w:multiLevelType w:val="multilevel"/>
     <w:tmpl w:val="1E5623CA"/>
@@ -2243,7 +2826,96 @@
       </w:rPr>
     </w:lvl>
   </w:abstractNum>
-  <w:abstractNum w:abstractNumId="1" w15:restartNumberingAfterBreak="0">
+  <w:abstractNum w:abstractNumId="2" w15:restartNumberingAfterBreak="0">
+    <w:nsid w:val="19062F9A"/>
+    <w:multiLevelType w:val="hybridMultilevel"/>
+    <w:tmpl w:val="295C0D2E"/>
+    <w:lvl w:ilvl="0" w:tplc="240A000F">
+      <w:start w:val="1"/>
+      <w:numFmt w:val="decimal"/>
+      <w:lvlText w:val="%1."/>
+      <w:lvlJc w:val="left"/>
+      <w:pPr>
+        <w:ind w:left="720" w:hanging="360"/>
+      </w:pPr>
+      <w:rPr>
+        <w:rFonts w:hint="default"/>
+      </w:rPr>
+    </w:lvl>
+    <w:lvl w:ilvl="1" w:tplc="240A0019" w:tentative="1">
+      <w:start w:val="1"/>
+      <w:numFmt w:val="lowerLetter"/>
+      <w:lvlText w:val="%2."/>
+      <w:lvlJc w:val="left"/>
+      <w:pPr>
+        <w:ind w:left="1440" w:hanging="360"/>
+      </w:pPr>
+    </w:lvl>
+    <w:lvl w:ilvl="2" w:tplc="240A001B" w:tentative="1">
+      <w:start w:val="1"/>
+      <w:numFmt w:val="lowerRoman"/>
+      <w:lvlText w:val="%3."/>
+      <w:lvlJc w:val="right"/>
+      <w:pPr>
+        <w:ind w:left="2160" w:hanging="180"/>
+      </w:pPr>
+    </w:lvl>
+    <w:lvl w:ilvl="3" w:tplc="240A000F" w:tentative="1">
+      <w:start w:val="1"/>
+      <w:numFmt w:val="decimal"/>
+      <w:lvlText w:val="%4."/>
+      <w:lvlJc w:val="left"/>
+      <w:pPr>
+        <w:ind w:left="2880" w:hanging="360"/>
+      </w:pPr>
+    </w:lvl>
+    <w:lvl w:ilvl="4" w:tplc="240A0019" w:tentative="1">
+      <w:start w:val="1"/>
+      <w:numFmt w:val="lowerLetter"/>
+      <w:lvlText w:val="%5."/>
+      <w:lvlJc w:val="left"/>
+      <w:pPr>
+        <w:ind w:left="3600" w:hanging="360"/>
+      </w:pPr>
+    </w:lvl>
+    <w:lvl w:ilvl="5" w:tplc="240A001B" w:tentative="1">
+      <w:start w:val="1"/>
+      <w:numFmt w:val="lowerRoman"/>
+      <w:lvlText w:val="%6."/>
+      <w:lvlJc w:val="right"/>
+      <w:pPr>
+        <w:ind w:left="4320" w:hanging="180"/>
+      </w:pPr>
+    </w:lvl>
+    <w:lvl w:ilvl="6" w:tplc="240A000F" w:tentative="1">
+      <w:start w:val="1"/>
+      <w:numFmt w:val="decimal"/>
+      <w:lvlText w:val="%7."/>
+      <w:lvlJc w:val="left"/>
+      <w:pPr>
+        <w:ind w:left="5040" w:hanging="360"/>
+      </w:pPr>
+    </w:lvl>
+    <w:lvl w:ilvl="7" w:tplc="240A0019" w:tentative="1">
+      <w:start w:val="1"/>
+      <w:numFmt w:val="lowerLetter"/>
+      <w:lvlText w:val="%8."/>
+      <w:lvlJc w:val="left"/>
+      <w:pPr>
+        <w:ind w:left="5760" w:hanging="360"/>
+      </w:pPr>
+    </w:lvl>
+    <w:lvl w:ilvl="8" w:tplc="240A001B" w:tentative="1">
+      <w:start w:val="1"/>
+      <w:numFmt w:val="lowerRoman"/>
+      <w:lvlText w:val="%9."/>
+      <w:lvlJc w:val="right"/>
+      <w:pPr>
+        <w:ind w:left="6480" w:hanging="180"/>
+      </w:pPr>
+    </w:lvl>
+  </w:abstractNum>
+  <w:abstractNum w:abstractNumId="3" w15:restartNumberingAfterBreak="0">
     <w:nsid w:val="218526B0"/>
     <w:multiLevelType w:val="hybridMultilevel"/>
     <w:tmpl w:val="C2D27EFC"/>
@@ -2356,7 +3028,7 @@
       </w:rPr>
     </w:lvl>
   </w:abstractNum>
-  <w:abstractNum w:abstractNumId="2" w15:restartNumberingAfterBreak="0">
+  <w:abstractNum w:abstractNumId="4" w15:restartNumberingAfterBreak="0">
     <w:nsid w:val="21CE080C"/>
     <w:multiLevelType w:val="multilevel"/>
     <w:tmpl w:val="BE22B33C"/>
@@ -2477,7 +3149,7 @@
       </w:rPr>
     </w:lvl>
   </w:abstractNum>
-  <w:abstractNum w:abstractNumId="3" w15:restartNumberingAfterBreak="0">
+  <w:abstractNum w:abstractNumId="5" w15:restartNumberingAfterBreak="0">
     <w:nsid w:val="259A2E4B"/>
     <w:multiLevelType w:val="multilevel"/>
     <w:tmpl w:val="A13A9BD2"/>
@@ -2598,7 +3270,7 @@
       </w:rPr>
     </w:lvl>
   </w:abstractNum>
-  <w:abstractNum w:abstractNumId="4" w15:restartNumberingAfterBreak="0">
+  <w:abstractNum w:abstractNumId="6" w15:restartNumberingAfterBreak="0">
     <w:nsid w:val="2EE53E5A"/>
     <w:multiLevelType w:val="hybridMultilevel"/>
     <w:tmpl w:val="6980EA7C"/>
@@ -2687,7 +3359,7 @@
       </w:pPr>
     </w:lvl>
   </w:abstractNum>
-  <w:abstractNum w:abstractNumId="5" w15:restartNumberingAfterBreak="0">
+  <w:abstractNum w:abstractNumId="7" w15:restartNumberingAfterBreak="0">
     <w:nsid w:val="35B10988"/>
     <w:multiLevelType w:val="hybridMultilevel"/>
     <w:tmpl w:val="7486B55A"/>
@@ -2800,7 +3472,7 @@
       </w:rPr>
     </w:lvl>
   </w:abstractNum>
-  <w:abstractNum w:abstractNumId="6" w15:restartNumberingAfterBreak="0">
+  <w:abstractNum w:abstractNumId="8" w15:restartNumberingAfterBreak="0">
     <w:nsid w:val="4C6D3912"/>
     <w:multiLevelType w:val="multilevel"/>
     <w:tmpl w:val="F8E04A70"/>
@@ -2921,7 +3593,96 @@
       </w:rPr>
     </w:lvl>
   </w:abstractNum>
-  <w:abstractNum w:abstractNumId="7" w15:restartNumberingAfterBreak="0">
+  <w:abstractNum w:abstractNumId="9" w15:restartNumberingAfterBreak="0">
+    <w:nsid w:val="5BF05CB7"/>
+    <w:multiLevelType w:val="hybridMultilevel"/>
+    <w:tmpl w:val="5C2EE232"/>
+    <w:lvl w:ilvl="0" w:tplc="240A000F">
+      <w:start w:val="1"/>
+      <w:numFmt w:val="decimal"/>
+      <w:lvlText w:val="%1."/>
+      <w:lvlJc w:val="left"/>
+      <w:pPr>
+        <w:ind w:left="720" w:hanging="360"/>
+      </w:pPr>
+      <w:rPr>
+        <w:rFonts w:hint="default"/>
+      </w:rPr>
+    </w:lvl>
+    <w:lvl w:ilvl="1" w:tplc="240A0019" w:tentative="1">
+      <w:start w:val="1"/>
+      <w:numFmt w:val="lowerLetter"/>
+      <w:lvlText w:val="%2."/>
+      <w:lvlJc w:val="left"/>
+      <w:pPr>
+        <w:ind w:left="1440" w:hanging="360"/>
+      </w:pPr>
+    </w:lvl>
+    <w:lvl w:ilvl="2" w:tplc="240A001B" w:tentative="1">
+      <w:start w:val="1"/>
+      <w:numFmt w:val="lowerRoman"/>
+      <w:lvlText w:val="%3."/>
+      <w:lvlJc w:val="right"/>
+      <w:pPr>
+        <w:ind w:left="2160" w:hanging="180"/>
+      </w:pPr>
+    </w:lvl>
+    <w:lvl w:ilvl="3" w:tplc="240A000F" w:tentative="1">
+      <w:start w:val="1"/>
+      <w:numFmt w:val="decimal"/>
+      <w:lvlText w:val="%4."/>
+      <w:lvlJc w:val="left"/>
+      <w:pPr>
+        <w:ind w:left="2880" w:hanging="360"/>
+      </w:pPr>
+    </w:lvl>
+    <w:lvl w:ilvl="4" w:tplc="240A0019" w:tentative="1">
+      <w:start w:val="1"/>
+      <w:numFmt w:val="lowerLetter"/>
+      <w:lvlText w:val="%5."/>
+      <w:lvlJc w:val="left"/>
+      <w:pPr>
+        <w:ind w:left="3600" w:hanging="360"/>
+      </w:pPr>
+    </w:lvl>
+    <w:lvl w:ilvl="5" w:tplc="240A001B" w:tentative="1">
+      <w:start w:val="1"/>
+      <w:numFmt w:val="lowerRoman"/>
+      <w:lvlText w:val="%6."/>
+      <w:lvlJc w:val="right"/>
+      <w:pPr>
+        <w:ind w:left="4320" w:hanging="180"/>
+      </w:pPr>
+    </w:lvl>
+    <w:lvl w:ilvl="6" w:tplc="240A000F" w:tentative="1">
+      <w:start w:val="1"/>
+      <w:numFmt w:val="decimal"/>
+      <w:lvlText w:val="%7."/>
+      <w:lvlJc w:val="left"/>
+      <w:pPr>
+        <w:ind w:left="5040" w:hanging="360"/>
+      </w:pPr>
+    </w:lvl>
+    <w:lvl w:ilvl="7" w:tplc="240A0019" w:tentative="1">
+      <w:start w:val="1"/>
+      <w:numFmt w:val="lowerLetter"/>
+      <w:lvlText w:val="%8."/>
+      <w:lvlJc w:val="left"/>
+      <w:pPr>
+        <w:ind w:left="5760" w:hanging="360"/>
+      </w:pPr>
+    </w:lvl>
+    <w:lvl w:ilvl="8" w:tplc="240A001B" w:tentative="1">
+      <w:start w:val="1"/>
+      <w:numFmt w:val="lowerRoman"/>
+      <w:lvlText w:val="%9."/>
+      <w:lvlJc w:val="right"/>
+      <w:pPr>
+        <w:ind w:left="6480" w:hanging="180"/>
+      </w:pPr>
+    </w:lvl>
+  </w:abstractNum>
+  <w:abstractNum w:abstractNumId="10" w15:restartNumberingAfterBreak="0">
     <w:nsid w:val="641247E7"/>
     <w:multiLevelType w:val="hybridMultilevel"/>
     <w:tmpl w:val="E488EC64"/>
@@ -3010,29 +3771,130 @@
       </w:pPr>
     </w:lvl>
   </w:abstractNum>
+  <w:abstractNum w:abstractNumId="11" w15:restartNumberingAfterBreak="0">
+    <w:nsid w:val="64961A93"/>
+    <w:multiLevelType w:val="hybridMultilevel"/>
+    <w:tmpl w:val="B23C2BF2"/>
+    <w:lvl w:ilvl="0" w:tplc="240A000F">
+      <w:start w:val="1"/>
+      <w:numFmt w:val="decimal"/>
+      <w:lvlText w:val="%1."/>
+      <w:lvlJc w:val="left"/>
+      <w:pPr>
+        <w:ind w:left="720" w:hanging="360"/>
+      </w:pPr>
+      <w:rPr>
+        <w:rFonts w:hint="default"/>
+      </w:rPr>
+    </w:lvl>
+    <w:lvl w:ilvl="1" w:tplc="240A0019" w:tentative="1">
+      <w:start w:val="1"/>
+      <w:numFmt w:val="lowerLetter"/>
+      <w:lvlText w:val="%2."/>
+      <w:lvlJc w:val="left"/>
+      <w:pPr>
+        <w:ind w:left="1440" w:hanging="360"/>
+      </w:pPr>
+    </w:lvl>
+    <w:lvl w:ilvl="2" w:tplc="240A001B" w:tentative="1">
+      <w:start w:val="1"/>
+      <w:numFmt w:val="lowerRoman"/>
+      <w:lvlText w:val="%3."/>
+      <w:lvlJc w:val="right"/>
+      <w:pPr>
+        <w:ind w:left="2160" w:hanging="180"/>
+      </w:pPr>
+    </w:lvl>
+    <w:lvl w:ilvl="3" w:tplc="240A000F" w:tentative="1">
+      <w:start w:val="1"/>
+      <w:numFmt w:val="decimal"/>
+      <w:lvlText w:val="%4."/>
+      <w:lvlJc w:val="left"/>
+      <w:pPr>
+        <w:ind w:left="2880" w:hanging="360"/>
+      </w:pPr>
+    </w:lvl>
+    <w:lvl w:ilvl="4" w:tplc="240A0019" w:tentative="1">
+      <w:start w:val="1"/>
+      <w:numFmt w:val="lowerLetter"/>
+      <w:lvlText w:val="%5."/>
+      <w:lvlJc w:val="left"/>
+      <w:pPr>
+        <w:ind w:left="3600" w:hanging="360"/>
+      </w:pPr>
+    </w:lvl>
+    <w:lvl w:ilvl="5" w:tplc="240A001B" w:tentative="1">
+      <w:start w:val="1"/>
+      <w:numFmt w:val="lowerRoman"/>
+      <w:lvlText w:val="%6."/>
+      <w:lvlJc w:val="right"/>
+      <w:pPr>
+        <w:ind w:left="4320" w:hanging="180"/>
+      </w:pPr>
+    </w:lvl>
+    <w:lvl w:ilvl="6" w:tplc="240A000F" w:tentative="1">
+      <w:start w:val="1"/>
+      <w:numFmt w:val="decimal"/>
+      <w:lvlText w:val="%7."/>
+      <w:lvlJc w:val="left"/>
+      <w:pPr>
+        <w:ind w:left="5040" w:hanging="360"/>
+      </w:pPr>
+    </w:lvl>
+    <w:lvl w:ilvl="7" w:tplc="240A0019" w:tentative="1">
+      <w:start w:val="1"/>
+      <w:numFmt w:val="lowerLetter"/>
+      <w:lvlText w:val="%8."/>
+      <w:lvlJc w:val="left"/>
+      <w:pPr>
+        <w:ind w:left="5760" w:hanging="360"/>
+      </w:pPr>
+    </w:lvl>
+    <w:lvl w:ilvl="8" w:tplc="240A001B" w:tentative="1">
+      <w:start w:val="1"/>
+      <w:numFmt w:val="lowerRoman"/>
+      <w:lvlText w:val="%9."/>
+      <w:lvlJc w:val="right"/>
+      <w:pPr>
+        <w:ind w:left="6480" w:hanging="180"/>
+      </w:pPr>
+    </w:lvl>
+  </w:abstractNum>
   <w:num w:numId="1" w16cid:durableId="1614822322">
+    <w:abstractNumId w:val="4"/>
+  </w:num>
+  <w:num w:numId="2" w16cid:durableId="2085101811">
+    <w:abstractNumId w:val="10"/>
+  </w:num>
+  <w:num w:numId="3" w16cid:durableId="1063596992">
+    <w:abstractNumId w:val="8"/>
+  </w:num>
+  <w:num w:numId="4" w16cid:durableId="216934545">
+    <w:abstractNumId w:val="7"/>
+  </w:num>
+  <w:num w:numId="5" w16cid:durableId="927739563">
+    <w:abstractNumId w:val="1"/>
+  </w:num>
+  <w:num w:numId="6" w16cid:durableId="1868634939">
+    <w:abstractNumId w:val="5"/>
+  </w:num>
+  <w:num w:numId="7" w16cid:durableId="1458329343">
+    <w:abstractNumId w:val="6"/>
+  </w:num>
+  <w:num w:numId="8" w16cid:durableId="992443277">
+    <w:abstractNumId w:val="3"/>
+  </w:num>
+  <w:num w:numId="9" w16cid:durableId="1855068363">
+    <w:abstractNumId w:val="11"/>
+  </w:num>
+  <w:num w:numId="10" w16cid:durableId="25953506">
     <w:abstractNumId w:val="2"/>
   </w:num>
-  <w:num w:numId="2" w16cid:durableId="2085101811">
-    <w:abstractNumId w:val="7"/>
-  </w:num>
-  <w:num w:numId="3" w16cid:durableId="1063596992">
-    <w:abstractNumId w:val="6"/>
-  </w:num>
-  <w:num w:numId="4" w16cid:durableId="216934545">
-    <w:abstractNumId w:val="5"/>
-  </w:num>
-  <w:num w:numId="5" w16cid:durableId="927739563">
+  <w:num w:numId="11" w16cid:durableId="412514616">
     <w:abstractNumId w:val="0"/>
   </w:num>
-  <w:num w:numId="6" w16cid:durableId="1868634939">
-    <w:abstractNumId w:val="3"/>
-  </w:num>
-  <w:num w:numId="7" w16cid:durableId="1458329343">
-    <w:abstractNumId w:val="4"/>
-  </w:num>
-  <w:num w:numId="8" w16cid:durableId="992443277">
-    <w:abstractNumId w:val="1"/>
+  <w:num w:numId="12" w16cid:durableId="2129465198">
+    <w:abstractNumId w:val="9"/>
   </w:num>
 </w:numbering>
 </file>
@@ -4113,8 +4975,11 @@
     <w:autoRedefine/>
     <w:uiPriority w:val="39"/>
     <w:unhideWhenUsed/>
-    <w:rsid w:val="00E0302D"/>
+    <w:rsid w:val="00185D4C"/>
     <w:pPr>
+      <w:tabs>
+        <w:tab w:val="right" w:leader="dot" w:pos="8494"/>
+      </w:tabs>
       <w:spacing w:after="100"/>
     </w:pPr>
   </w:style>

</xml_diff>